<commit_message>
Final Version (I hope)
</commit_message>
<xml_diff>
--- a/Software Requirements Specification/RA_ServerTeam.docx
+++ b/Software Requirements Specification/RA_ServerTeam.docx
@@ -1,6 +1,6 @@
 
 <file path=word/document.xml><?xml version="1.0" encoding="utf-8"?>
-<w:document xmlns:wpc="http://schemas.microsoft.com/office/word/2010/wordprocessingCanvas" xmlns:cx="http://schemas.microsoft.com/office/drawing/2014/chartex" xmlns:cx1="http://schemas.microsoft.com/office/drawing/2015/9/8/chartex" xmlns:cx2="http://schemas.microsoft.com/office/drawing/2015/10/21/chartex" xmlns:cx3="http://schemas.microsoft.com/office/drawing/2016/5/9/chartex" xmlns:cx4="http://schemas.microsoft.com/office/drawing/2016/5/10/chartex" xmlns:cx5="http://schemas.microsoft.com/office/drawing/2016/5/11/chartex" xmlns:cx6="http://schemas.microsoft.com/office/drawing/2016/5/12/chartex" xmlns:cx7="http://schemas.microsoft.com/office/drawing/2016/5/13/chartex" xmlns:cx8="http://schemas.microsoft.com/office/drawing/2016/5/14/chartex" xmlns:mc="http://schemas.openxmlformats.org/markup-compatibility/2006" xmlns:aink="http://schemas.microsoft.com/office/drawing/2016/ink" xmlns:am3d="http://schemas.microsoft.com/office/drawing/2017/model3d" xmlns:o="urn:schemas-microsoft-com:office:office" xmlns:r="http://schemas.openxmlformats.org/officeDocument/2006/relationships" xmlns:m="http://schemas.openxmlformats.org/officeDocument/2006/math" xmlns:v="urn:schemas-microsoft-com:vml" xmlns:wp14="http://schemas.microsoft.com/office/word/2010/wordprocessingDrawing" xmlns:wp="http://schemas.openxmlformats.org/drawingml/2006/wordprocessingDrawing" xmlns:w10="urn:schemas-microsoft-com:office:word" xmlns:w="http://schemas.openxmlformats.org/wordprocessingml/2006/main" xmlns:w14="http://schemas.microsoft.com/office/word/2010/wordml" xmlns:w15="http://schemas.microsoft.com/office/word/2012/wordml" xmlns:w16cex="http://schemas.microsoft.com/office/word/2018/wordml/cex" xmlns:w16cid="http://schemas.microsoft.com/office/word/2016/wordml/cid" xmlns:w16="http://schemas.microsoft.com/office/word/2018/wordml" xmlns:w16se="http://schemas.microsoft.com/office/word/2015/wordml/symex" xmlns:wpg="http://schemas.microsoft.com/office/word/2010/wordprocessingGroup" xmlns:wpi="http://schemas.microsoft.com/office/word/2010/wordprocessingInk" xmlns:wne="http://schemas.microsoft.com/office/word/2006/wordml" xmlns:wps="http://schemas.microsoft.com/office/word/2010/wordprocessingShape" mc:Ignorable="w14 w15 w16se w16cid w16 w16cex wp14">
+<w:document xmlns:wpc="http://schemas.microsoft.com/office/word/2010/wordprocessingCanvas" xmlns:cx="http://schemas.microsoft.com/office/drawing/2014/chartex" xmlns:cx1="http://schemas.microsoft.com/office/drawing/2015/9/8/chartex" xmlns:cx2="http://schemas.microsoft.com/office/drawing/2015/10/21/chartex" xmlns:cx3="http://schemas.microsoft.com/office/drawing/2016/5/9/chartex" xmlns:cx4="http://schemas.microsoft.com/office/drawing/2016/5/10/chartex" xmlns:cx5="http://schemas.microsoft.com/office/drawing/2016/5/11/chartex" xmlns:cx6="http://schemas.microsoft.com/office/drawing/2016/5/12/chartex" xmlns:cx7="http://schemas.microsoft.com/office/drawing/2016/5/13/chartex" xmlns:cx8="http://schemas.microsoft.com/office/drawing/2016/5/14/chartex" xmlns:mc="http://schemas.openxmlformats.org/markup-compatibility/2006" xmlns:aink="http://schemas.microsoft.com/office/drawing/2016/ink" xmlns:am3d="http://schemas.microsoft.com/office/drawing/2017/model3d" xmlns:o="urn:schemas-microsoft-com:office:office" xmlns:r="http://schemas.openxmlformats.org/officeDocument/2006/relationships" xmlns:m="http://schemas.openxmlformats.org/officeDocument/2006/math" xmlns:v="urn:schemas-microsoft-com:vml" xmlns:wp14="http://schemas.microsoft.com/office/word/2010/wordprocessingDrawing" xmlns:wp="http://schemas.openxmlformats.org/drawingml/2006/wordprocessingDrawing" xmlns:w10="urn:schemas-microsoft-com:office:word" xmlns:w="http://schemas.openxmlformats.org/wordprocessingml/2006/main" xmlns:w14="http://schemas.microsoft.com/office/word/2010/wordml" xmlns:w15="http://schemas.microsoft.com/office/word/2012/wordml" xmlns:w16cex="http://schemas.microsoft.com/office/word/2018/wordml/cex" xmlns:w16cid="http://schemas.microsoft.com/office/word/2016/wordml/cid" xmlns:w16="http://schemas.microsoft.com/office/word/2018/wordml" xmlns:w16sdtdh="http://schemas.microsoft.com/office/word/2020/wordml/sdtdatahash" xmlns:w16se="http://schemas.microsoft.com/office/word/2015/wordml/symex" xmlns:wpg="http://schemas.microsoft.com/office/word/2010/wordprocessingGroup" xmlns:wpi="http://schemas.microsoft.com/office/word/2010/wordprocessingInk" xmlns:wne="http://schemas.microsoft.com/office/word/2006/wordml" xmlns:wps="http://schemas.microsoft.com/office/word/2010/wordprocessingShape" mc:Ignorable="w14 w15 w16se w16cid w16 w16cex w16sdtdh wp14">
   <w:body>
     <w:p>
       <w:pPr>
@@ -64,19 +64,11 @@
           <w:lang w:val="en-US" w:eastAsia="ja-JP"/>
         </w:rPr>
       </w:pPr>
-      <w:proofErr w:type="spellStart"/>
       <w:r>
         <w:rPr>
           <w:lang w:val="en-US" w:eastAsia="ja-JP"/>
         </w:rPr>
-        <w:t>TeaParty</w:t>
-      </w:r>
-      <w:proofErr w:type="spellEnd"/>
-      <w:r>
-        <w:rPr>
-          <w:lang w:val="en-US" w:eastAsia="ja-JP"/>
-        </w:rPr>
-        <w:t xml:space="preserve"> – Server Team</w:t>
+        <w:t>TeaParty – Server Team</w:t>
       </w:r>
     </w:p>
     <w:p>
@@ -2766,6 +2758,7 @@
           <w:spacing w:val="-8"/>
           <w:lang w:val="en-US"/>
         </w:rPr>
+        <w:lastRenderedPageBreak/>
         <w:t>1. </w:t>
       </w:r>
       <w:r>
@@ -3460,6 +3453,7 @@
           <w:spacing w:val="-8"/>
           <w:lang w:val="en-US"/>
         </w:rPr>
+        <w:lastRenderedPageBreak/>
         <w:t>2.  Concept of Operations</w:t>
       </w:r>
       <w:bookmarkEnd w:id="10"/>
@@ -3992,6 +3986,7 @@
           <w:spacing w:val="-8"/>
           <w:lang w:val="en-US"/>
         </w:rPr>
+        <w:lastRenderedPageBreak/>
         <w:t>3.  Use Case</w:t>
       </w:r>
       <w:bookmarkEnd w:id="17"/>
@@ -4012,10 +4007,10 @@
           <w:noProof/>
         </w:rPr>
         <w:drawing>
-          <wp:inline distT="0" distB="0" distL="0" distR="0" wp14:anchorId="0B71E6C3" wp14:editId="094BCA76">
-            <wp:extent cx="5402580" cy="4191000"/>
+          <wp:inline distT="0" distB="0" distL="0" distR="0" wp14:anchorId="06D33E32" wp14:editId="6945A3A1">
+            <wp:extent cx="5402580" cy="4671060"/>
             <wp:effectExtent l="0" t="0" r="7620" b="0"/>
-            <wp:docPr id="2" name="Imagem 2"/>
+            <wp:docPr id="8" name="Imagem 8"/>
             <wp:cNvGraphicFramePr>
               <a:graphicFrameLocks xmlns:a="http://schemas.openxmlformats.org/drawingml/2006/main" noChangeAspect="1"/>
             </wp:cNvGraphicFramePr>
@@ -4044,7 +4039,7 @@
                   <pic:spPr bwMode="auto">
                     <a:xfrm>
                       <a:off x="0" y="0"/>
-                      <a:ext cx="5402580" cy="4191000"/>
+                      <a:ext cx="5402580" cy="4671060"/>
                     </a:xfrm>
                     <a:prstGeom prst="rect">
                       <a:avLst/>
@@ -4684,6 +4679,7 @@
                 <w:sz w:val="22"/>
                 <w:szCs w:val="22"/>
               </w:rPr>
+              <w:lastRenderedPageBreak/>
               <w:t>Diagram</w:t>
             </w:r>
           </w:p>
@@ -5983,6 +5979,7 @@
                 <w:sz w:val="22"/>
                 <w:szCs w:val="22"/>
               </w:rPr>
+              <w:lastRenderedPageBreak/>
               <w:t>Alternative</w:t>
             </w:r>
             <w:r>
@@ -7642,7 +7639,15 @@
                 <w:rFonts w:ascii="Times New Roman" w:eastAsia="SimSun" w:hAnsi="Times New Roman" w:cs="Times New Roman"/>
                 <w:lang w:eastAsia="zh-CN"/>
               </w:rPr>
-              <w:t xml:space="preserve">. After request, the server contacts database to apply the modifications, after this the </w:t>
+              <w:t xml:space="preserve">. </w:t>
+            </w:r>
+            <w:r>
+              <w:rPr>
+                <w:rFonts w:ascii="Times New Roman" w:eastAsia="SimSun" w:hAnsi="Times New Roman" w:cs="Times New Roman"/>
+                <w:lang w:eastAsia="zh-CN"/>
+              </w:rPr>
+              <w:lastRenderedPageBreak/>
+              <w:t xml:space="preserve">After request, the server contacts database to apply the modifications, after this the </w:t>
             </w:r>
             <w:r>
               <w:rPr>
@@ -7730,6 +7735,7 @@
                 <w:sz w:val="22"/>
                 <w:szCs w:val="22"/>
               </w:rPr>
+              <w:lastRenderedPageBreak/>
               <w:t>Actors</w:t>
             </w:r>
           </w:p>
@@ -9204,6 +9210,7 @@
                 <w:sz w:val="22"/>
                 <w:szCs w:val="22"/>
               </w:rPr>
+              <w:lastRenderedPageBreak/>
               <w:t>Diagram</w:t>
             </w:r>
           </w:p>
@@ -12278,6 +12285,7 @@
                 <w:sz w:val="22"/>
                 <w:szCs w:val="22"/>
               </w:rPr>
+              <w:lastRenderedPageBreak/>
               <w:t>Goals</w:t>
             </w:r>
           </w:p>
@@ -13836,6 +13844,7 @@
                 <w:sz w:val="22"/>
                 <w:szCs w:val="22"/>
               </w:rPr>
+              <w:lastRenderedPageBreak/>
               <w:t>Diagram</w:t>
             </w:r>
           </w:p>
@@ -15945,7 +15954,6 @@
               </w:rPr>
               <w:t xml:space="preserve">lient has session logged in, he can </w:t>
             </w:r>
-            <w:proofErr w:type="gramStart"/>
             <w:r>
               <w:rPr>
                 <w:rFonts w:ascii="Times New Roman" w:eastAsia="SimSun" w:hAnsi="Times New Roman" w:cs="Times New Roman"/>
@@ -15953,7 +15961,6 @@
               </w:rPr>
               <w:t>does</w:t>
             </w:r>
-            <w:proofErr w:type="gramEnd"/>
             <w:r>
               <w:rPr>
                 <w:rFonts w:ascii="Times New Roman" w:eastAsia="SimSun" w:hAnsi="Times New Roman" w:cs="Times New Roman"/>
@@ -16704,6 +16711,7 @@
           <w:szCs w:val="30"/>
           <w:lang w:val="en-US"/>
         </w:rPr>
+        <w:lastRenderedPageBreak/>
         <w:t>3.12</w:t>
       </w:r>
       <w:r>
@@ -18358,6 +18366,7 @@
                 <w:sz w:val="22"/>
                 <w:szCs w:val="22"/>
               </w:rPr>
+              <w:lastRenderedPageBreak/>
               <w:t>Diagram</w:t>
             </w:r>
           </w:p>
@@ -19358,17 +19367,8 @@
                 <w:rFonts w:ascii="Times New Roman" w:eastAsia="SimSun" w:hAnsi="Times New Roman" w:cs="Times New Roman"/>
                 <w:lang w:eastAsia="zh-CN"/>
               </w:rPr>
-              <w:t xml:space="preserve">m his patients, your </w:t>
-            </w:r>
-            <w:proofErr w:type="gramStart"/>
-            <w:r>
-              <w:rPr>
-                <w:rFonts w:ascii="Times New Roman" w:eastAsia="SimSun" w:hAnsi="Times New Roman" w:cs="Times New Roman"/>
-                <w:lang w:eastAsia="zh-CN"/>
-              </w:rPr>
-              <w:t>schedule</w:t>
-            </w:r>
-            <w:proofErr w:type="gramEnd"/>
+              <w:t>m his patients, your schedule</w:t>
+            </w:r>
             <w:r>
               <w:rPr>
                 <w:rFonts w:ascii="Times New Roman" w:eastAsia="SimSun" w:hAnsi="Times New Roman" w:cs="Times New Roman"/>
@@ -21098,28 +21098,7 @@
                 <w:rFonts w:ascii="Times New Roman"/>
                 <w:w w:val="110"/>
               </w:rPr>
-              <w:t xml:space="preserve">Raise a request to </w:t>
-            </w:r>
-            <w:r>
-              <w:rPr>
-                <w:rFonts w:ascii="Times New Roman"/>
-                <w:w w:val="110"/>
-              </w:rPr>
-              <w:t>get</w:t>
-            </w:r>
-            <w:r>
-              <w:rPr>
-                <w:rFonts w:ascii="Times New Roman"/>
-                <w:w w:val="110"/>
-              </w:rPr>
-              <w:t xml:space="preserve"> </w:t>
-            </w:r>
-            <w:r>
-              <w:rPr>
-                <w:rFonts w:ascii="Times New Roman"/>
-                <w:w w:val="110"/>
-              </w:rPr>
-              <w:t>medical record</w:t>
+              <w:t>Raise a request to get medical record</w:t>
             </w:r>
           </w:p>
         </w:tc>
@@ -21186,21 +21165,7 @@
                 <w:rFonts w:ascii="Times New Roman" w:eastAsia="SimSun" w:hAnsi="Times New Roman" w:cs="Times New Roman"/>
                 <w:lang w:eastAsia="zh-CN"/>
               </w:rPr>
-              <w:t xml:space="preserve">Check request is valid or not. (Move to alternate flow </w:t>
-            </w:r>
-            <w:r>
-              <w:rPr>
-                <w:rFonts w:ascii="Times New Roman" w:eastAsia="SimSun" w:hAnsi="Times New Roman" w:cs="Times New Roman"/>
-                <w:lang w:eastAsia="zh-CN"/>
-              </w:rPr>
-              <w:t>1</w:t>
-            </w:r>
-            <w:r>
-              <w:rPr>
-                <w:rFonts w:ascii="Times New Roman" w:eastAsia="SimSun" w:hAnsi="Times New Roman" w:cs="Times New Roman"/>
-                <w:lang w:eastAsia="zh-CN"/>
-              </w:rPr>
-              <w:t xml:space="preserve"> when failed.)</w:t>
+              <w:t>Check request is valid or not. (Move to alternate flow 1 when failed.)</w:t>
             </w:r>
           </w:p>
         </w:tc>
@@ -21254,21 +21219,7 @@
                 <w:rFonts w:ascii="Times New Roman" w:eastAsia="SimSun" w:hAnsi="Times New Roman" w:cs="Times New Roman"/>
                 <w:lang w:eastAsia="zh-CN"/>
               </w:rPr>
-              <w:t xml:space="preserve">Send data to client. (Move to alternate flow </w:t>
-            </w:r>
-            <w:r>
-              <w:rPr>
-                <w:rFonts w:ascii="Times New Roman" w:eastAsia="SimSun" w:hAnsi="Times New Roman" w:cs="Times New Roman"/>
-                <w:lang w:eastAsia="zh-CN"/>
-              </w:rPr>
-              <w:t>2</w:t>
-            </w:r>
-            <w:r>
-              <w:rPr>
-                <w:rFonts w:ascii="Times New Roman" w:eastAsia="SimSun" w:hAnsi="Times New Roman" w:cs="Times New Roman"/>
-                <w:lang w:eastAsia="zh-CN"/>
-              </w:rPr>
-              <w:t xml:space="preserve"> when failed.)</w:t>
+              <w:t>Send data to client. (Move to alternate flow 2 when failed.)</w:t>
             </w:r>
           </w:p>
         </w:tc>
@@ -21504,6 +21455,7 @@
           <w:szCs w:val="30"/>
           <w:lang w:val="en-US"/>
         </w:rPr>
+        <w:lastRenderedPageBreak/>
         <w:t>3.16</w:t>
       </w:r>
       <w:r>
@@ -22396,14 +22348,7 @@
                 <w:rFonts w:ascii="Times New Roman"/>
                 <w:w w:val="110"/>
               </w:rPr>
-              <w:t xml:space="preserve">Raise a request to </w:t>
-            </w:r>
-            <w:r>
-              <w:rPr>
-                <w:rFonts w:ascii="Times New Roman"/>
-                <w:w w:val="110"/>
-              </w:rPr>
-              <w:t>receive list of his messages</w:t>
+              <w:t>Raise a request to receive list of his messages</w:t>
             </w:r>
           </w:p>
         </w:tc>
@@ -23407,6 +23352,7 @@
                 <w:sz w:val="22"/>
                 <w:szCs w:val="22"/>
               </w:rPr>
+              <w:lastRenderedPageBreak/>
               <w:t>Frequency</w:t>
             </w:r>
           </w:p>
@@ -24072,6 +24018,756 @@
     </w:p>
     <w:p>
       <w:pPr>
+        <w:pStyle w:val="Ttulo3"/>
+        <w:spacing w:before="75" w:after="225"/>
+        <w:rPr>
+          <w:rFonts w:ascii="Helvetica" w:hAnsi="Helvetica" w:cs="Helvetica"/>
+          <w:color w:val="111111"/>
+          <w:spacing w:val="-6"/>
+          <w:sz w:val="30"/>
+          <w:szCs w:val="30"/>
+          <w:lang w:val="en-US"/>
+        </w:rPr>
+      </w:pPr>
+      <w:r>
+        <w:rPr>
+          <w:rFonts w:ascii="Helvetica" w:hAnsi="Helvetica" w:cs="Helvetica"/>
+          <w:color w:val="111111"/>
+          <w:spacing w:val="-6"/>
+          <w:sz w:val="30"/>
+          <w:szCs w:val="30"/>
+          <w:lang w:val="en-US"/>
+        </w:rPr>
+        <w:t>3.16</w:t>
+      </w:r>
+      <w:r>
+        <w:rPr>
+          <w:rFonts w:ascii="Helvetica" w:hAnsi="Helvetica" w:cs="Helvetica"/>
+          <w:color w:val="111111"/>
+          <w:spacing w:val="-6"/>
+          <w:sz w:val="30"/>
+          <w:szCs w:val="30"/>
+          <w:lang w:val="en-US"/>
+        </w:rPr>
+        <w:t xml:space="preserve"> </w:t>
+      </w:r>
+      <w:r>
+        <w:rPr>
+          <w:rFonts w:ascii="Helvetica" w:hAnsi="Helvetica" w:cs="Helvetica"/>
+          <w:color w:val="111111"/>
+          <w:spacing w:val="-6"/>
+          <w:sz w:val="30"/>
+          <w:szCs w:val="30"/>
+          <w:lang w:val="en-US"/>
+        </w:rPr>
+        <w:t>Algorithm send his Results</w:t>
+      </w:r>
+    </w:p>
+    <w:tbl>
+      <w:tblPr>
+        <w:tblStyle w:val="TabelacomGrelha"/>
+        <w:tblW w:w="0" w:type="auto"/>
+        <w:tblLook w:val="04A0" w:firstRow="1" w:lastRow="0" w:firstColumn="1" w:lastColumn="0" w:noHBand="0" w:noVBand="1"/>
+      </w:tblPr>
+      <w:tblGrid>
+        <w:gridCol w:w="1524"/>
+        <w:gridCol w:w="1820"/>
+        <w:gridCol w:w="2437"/>
+        <w:gridCol w:w="2713"/>
+      </w:tblGrid>
+      <w:tr>
+        <w:tc>
+          <w:tcPr>
+            <w:tcW w:w="1536" w:type="dxa"/>
+          </w:tcPr>
+          <w:p>
+            <w:pPr>
+              <w:rPr>
+                <w:sz w:val="22"/>
+                <w:szCs w:val="22"/>
+              </w:rPr>
+            </w:pPr>
+            <w:r>
+              <w:rPr>
+                <w:sz w:val="22"/>
+                <w:szCs w:val="22"/>
+              </w:rPr>
+              <w:t>Use Case</w:t>
+            </w:r>
+          </w:p>
+        </w:tc>
+        <w:tc>
+          <w:tcPr>
+            <w:tcW w:w="6958" w:type="dxa"/>
+            <w:gridSpan w:val="3"/>
+          </w:tcPr>
+          <w:p>
+            <w:pPr>
+              <w:rPr>
+                <w:i/>
+                <w:sz w:val="22"/>
+                <w:szCs w:val="22"/>
+              </w:rPr>
+            </w:pPr>
+            <w:r>
+              <w:rPr>
+                <w:rFonts w:ascii="Times New Roman"/>
+                <w:w w:val="110"/>
+              </w:rPr>
+              <w:t xml:space="preserve">Diagnosis Results </w:t>
+            </w:r>
+          </w:p>
+        </w:tc>
+      </w:tr>
+      <w:tr>
+        <w:tc>
+          <w:tcPr>
+            <w:tcW w:w="1536" w:type="dxa"/>
+          </w:tcPr>
+          <w:p>
+            <w:pPr>
+              <w:rPr>
+                <w:sz w:val="22"/>
+                <w:szCs w:val="22"/>
+              </w:rPr>
+            </w:pPr>
+            <w:r>
+              <w:rPr>
+                <w:sz w:val="22"/>
+                <w:szCs w:val="22"/>
+              </w:rPr>
+              <w:t>Version</w:t>
+            </w:r>
+          </w:p>
+        </w:tc>
+        <w:tc>
+          <w:tcPr>
+            <w:tcW w:w="2027" w:type="dxa"/>
+          </w:tcPr>
+          <w:p>
+            <w:pPr>
+              <w:rPr>
+                <w:sz w:val="22"/>
+                <w:szCs w:val="22"/>
+              </w:rPr>
+            </w:pPr>
+            <w:r>
+              <w:rPr>
+                <w:sz w:val="22"/>
+                <w:szCs w:val="22"/>
+              </w:rPr>
+              <w:t>V1</w:t>
+            </w:r>
+          </w:p>
+        </w:tc>
+        <w:tc>
+          <w:tcPr>
+            <w:tcW w:w="2397" w:type="dxa"/>
+          </w:tcPr>
+          <w:p>
+            <w:pPr>
+              <w:rPr>
+                <w:sz w:val="22"/>
+                <w:szCs w:val="22"/>
+              </w:rPr>
+            </w:pPr>
+            <w:r>
+              <w:rPr>
+                <w:sz w:val="22"/>
+                <w:szCs w:val="22"/>
+              </w:rPr>
+              <w:t>Created (date):</w:t>
+            </w:r>
+          </w:p>
+        </w:tc>
+        <w:tc>
+          <w:tcPr>
+            <w:tcW w:w="2534" w:type="dxa"/>
+          </w:tcPr>
+          <w:p>
+            <w:pPr>
+              <w:rPr>
+                <w:sz w:val="22"/>
+                <w:szCs w:val="22"/>
+              </w:rPr>
+            </w:pPr>
+            <w:r>
+              <w:rPr>
+                <w:rFonts w:ascii="Times New Roman"/>
+                <w:i/>
+                <w:spacing w:val="-1"/>
+                <w:w w:val="105"/>
+              </w:rPr>
+              <w:t>26/04/2021</w:t>
+            </w:r>
+          </w:p>
+        </w:tc>
+      </w:tr>
+      <w:tr>
+        <w:tc>
+          <w:tcPr>
+            <w:tcW w:w="1536" w:type="dxa"/>
+          </w:tcPr>
+          <w:p>
+            <w:pPr>
+              <w:rPr>
+                <w:sz w:val="22"/>
+                <w:szCs w:val="22"/>
+              </w:rPr>
+            </w:pPr>
+            <w:r>
+              <w:rPr>
+                <w:sz w:val="22"/>
+                <w:szCs w:val="22"/>
+              </w:rPr>
+              <w:t>Author</w:t>
+            </w:r>
+          </w:p>
+        </w:tc>
+        <w:tc>
+          <w:tcPr>
+            <w:tcW w:w="6958" w:type="dxa"/>
+            <w:gridSpan w:val="3"/>
+          </w:tcPr>
+          <w:p>
+            <w:pPr>
+              <w:rPr>
+                <w:sz w:val="22"/>
+                <w:szCs w:val="22"/>
+              </w:rPr>
+            </w:pPr>
+            <w:r>
+              <w:rPr>
+                <w:rFonts w:ascii="Times New Roman" w:eastAsia="SimSun" w:hAnsi="Times New Roman" w:cs="Times New Roman"/>
+                <w:lang w:eastAsia="zh-CN"/>
+              </w:rPr>
+              <w:t>Pedro Nunes</w:t>
+            </w:r>
+          </w:p>
+        </w:tc>
+      </w:tr>
+      <w:tr>
+        <w:tc>
+          <w:tcPr>
+            <w:tcW w:w="1536" w:type="dxa"/>
+          </w:tcPr>
+          <w:p>
+            <w:pPr>
+              <w:rPr>
+                <w:sz w:val="22"/>
+                <w:szCs w:val="22"/>
+              </w:rPr>
+            </w:pPr>
+            <w:r>
+              <w:rPr>
+                <w:sz w:val="22"/>
+                <w:szCs w:val="22"/>
+              </w:rPr>
+              <w:t>Source</w:t>
+            </w:r>
+          </w:p>
+        </w:tc>
+        <w:tc>
+          <w:tcPr>
+            <w:tcW w:w="6958" w:type="dxa"/>
+            <w:gridSpan w:val="3"/>
+          </w:tcPr>
+          <w:p>
+            <w:pPr>
+              <w:rPr>
+                <w:i/>
+                <w:sz w:val="22"/>
+                <w:szCs w:val="22"/>
+              </w:rPr>
+            </w:pPr>
+            <w:r>
+              <w:rPr>
+                <w:rFonts w:ascii="Times New Roman"/>
+                <w:spacing w:val="-1"/>
+                <w:w w:val="110"/>
+              </w:rPr>
+              <w:t>Algorithm</w:t>
+            </w:r>
+          </w:p>
+        </w:tc>
+      </w:tr>
+      <w:tr>
+        <w:tc>
+          <w:tcPr>
+            <w:tcW w:w="1536" w:type="dxa"/>
+          </w:tcPr>
+          <w:p>
+            <w:pPr>
+              <w:rPr>
+                <w:sz w:val="22"/>
+                <w:szCs w:val="22"/>
+              </w:rPr>
+            </w:pPr>
+            <w:r>
+              <w:rPr>
+                <w:sz w:val="22"/>
+                <w:szCs w:val="22"/>
+              </w:rPr>
+              <w:t>Goals</w:t>
+            </w:r>
+          </w:p>
+        </w:tc>
+        <w:tc>
+          <w:tcPr>
+            <w:tcW w:w="6958" w:type="dxa"/>
+            <w:gridSpan w:val="3"/>
+          </w:tcPr>
+          <w:p>
+            <w:pPr>
+              <w:pStyle w:val="TableParagraph"/>
+              <w:spacing w:line="222" w:lineRule="exact"/>
+              <w:rPr>
+                <w:rFonts w:ascii="Times New Roman" w:eastAsia="SimSun" w:hAnsi="Times New Roman" w:cs="Times New Roman"/>
+                <w:lang w:eastAsia="zh-CN"/>
+              </w:rPr>
+            </w:pPr>
+            <w:r>
+              <w:rPr>
+                <w:rFonts w:ascii="Times New Roman" w:eastAsia="SimSun" w:hAnsi="Times New Roman" w:cs="Times New Roman"/>
+                <w:lang w:eastAsia="zh-CN"/>
+              </w:rPr>
+              <w:t>Algorithm send to clients and server the results of diagnosis.</w:t>
+            </w:r>
+          </w:p>
+        </w:tc>
+      </w:tr>
+      <w:tr>
+        <w:tc>
+          <w:tcPr>
+            <w:tcW w:w="1536" w:type="dxa"/>
+          </w:tcPr>
+          <w:p>
+            <w:pPr>
+              <w:rPr>
+                <w:sz w:val="22"/>
+                <w:szCs w:val="22"/>
+              </w:rPr>
+            </w:pPr>
+            <w:r>
+              <w:rPr>
+                <w:sz w:val="22"/>
+                <w:szCs w:val="22"/>
+              </w:rPr>
+              <w:t>Summary</w:t>
+            </w:r>
+          </w:p>
+        </w:tc>
+        <w:tc>
+          <w:tcPr>
+            <w:tcW w:w="6958" w:type="dxa"/>
+            <w:gridSpan w:val="3"/>
+          </w:tcPr>
+          <w:p>
+            <w:pPr>
+              <w:rPr>
+                <w:rFonts w:ascii="Times New Roman" w:eastAsia="SimSun" w:hAnsi="Times New Roman" w:cs="Times New Roman"/>
+                <w:lang w:eastAsia="zh-CN"/>
+              </w:rPr>
+            </w:pPr>
+            <w:r>
+              <w:rPr>
+                <w:rFonts w:ascii="Times New Roman" w:eastAsia="SimSun" w:hAnsi="Times New Roman" w:cs="Times New Roman"/>
+                <w:lang w:eastAsia="zh-CN"/>
+              </w:rPr>
+              <w:t>Algorithm</w:t>
+            </w:r>
+            <w:r>
+              <w:rPr>
+                <w:rFonts w:ascii="Times New Roman" w:eastAsia="SimSun" w:hAnsi="Times New Roman" w:cs="Times New Roman"/>
+                <w:lang w:eastAsia="zh-CN"/>
+              </w:rPr>
+              <w:t xml:space="preserve"> </w:t>
+            </w:r>
+            <w:r>
+              <w:rPr>
+                <w:rFonts w:ascii="Times New Roman" w:eastAsia="SimSun" w:hAnsi="Times New Roman" w:cs="Times New Roman"/>
+                <w:lang w:eastAsia="zh-CN"/>
+              </w:rPr>
+              <w:t>does a r</w:t>
+            </w:r>
+            <w:r>
+              <w:rPr>
+                <w:rFonts w:ascii="Times New Roman" w:eastAsia="SimSun" w:hAnsi="Times New Roman" w:cs="Times New Roman"/>
+                <w:lang w:eastAsia="zh-CN"/>
+              </w:rPr>
+              <w:t>equest to</w:t>
+            </w:r>
+            <w:r>
+              <w:rPr>
+                <w:rFonts w:ascii="Times New Roman" w:eastAsia="SimSun" w:hAnsi="Times New Roman" w:cs="Times New Roman"/>
+                <w:lang w:eastAsia="zh-CN"/>
+              </w:rPr>
+              <w:t xml:space="preserve"> send the results of diagnosis. </w:t>
+            </w:r>
+            <w:r>
+              <w:rPr>
+                <w:rFonts w:ascii="Times New Roman" w:eastAsia="SimSun" w:hAnsi="Times New Roman" w:cs="Times New Roman"/>
+                <w:lang w:eastAsia="zh-CN"/>
+              </w:rPr>
+              <w:t>After request to</w:t>
+            </w:r>
+            <w:r>
+              <w:rPr>
+                <w:rFonts w:ascii="Times New Roman" w:eastAsia="SimSun" w:hAnsi="Times New Roman" w:cs="Times New Roman"/>
+                <w:lang w:eastAsia="zh-CN"/>
+              </w:rPr>
+              <w:t xml:space="preserve"> send data be confirmed</w:t>
+            </w:r>
+            <w:r>
+              <w:rPr>
+                <w:rFonts w:ascii="Times New Roman" w:eastAsia="SimSun" w:hAnsi="Times New Roman" w:cs="Times New Roman"/>
+                <w:lang w:eastAsia="zh-CN"/>
+              </w:rPr>
+              <w:t>, the s</w:t>
+            </w:r>
+            <w:r>
+              <w:rPr>
+                <w:rFonts w:ascii="Times New Roman" w:eastAsia="SimSun" w:hAnsi="Times New Roman" w:cs="Times New Roman"/>
+                <w:lang w:eastAsia="zh-CN"/>
+              </w:rPr>
+              <w:t>erver</w:t>
+            </w:r>
+            <w:r>
+              <w:rPr>
+                <w:rFonts w:ascii="Times New Roman" w:eastAsia="SimSun" w:hAnsi="Times New Roman" w:cs="Times New Roman"/>
+                <w:lang w:eastAsia="zh-CN"/>
+              </w:rPr>
+              <w:t xml:space="preserve"> contacts the </w:t>
+            </w:r>
+            <w:r>
+              <w:rPr>
+                <w:rFonts w:ascii="Times New Roman" w:eastAsia="SimSun" w:hAnsi="Times New Roman" w:cs="Times New Roman"/>
+                <w:lang w:eastAsia="zh-CN"/>
+              </w:rPr>
+              <w:t>algorithm to sending the results to clients and database.</w:t>
+            </w:r>
+          </w:p>
+          <w:p>
+            <w:pPr>
+              <w:rPr>
+                <w:rFonts w:ascii="Times New Roman" w:eastAsia="SimSun" w:hAnsi="Times New Roman" w:cs="Times New Roman"/>
+                <w:lang w:eastAsia="zh-CN"/>
+              </w:rPr>
+            </w:pPr>
+            <w:r>
+              <w:rPr>
+                <w:rFonts w:ascii="Times New Roman" w:eastAsia="SimSun" w:hAnsi="Times New Roman" w:cs="Times New Roman"/>
+                <w:lang w:eastAsia="zh-CN"/>
+              </w:rPr>
+              <w:t>Algorithm results are the key points of the bone, or the points of the two bones form the cobb, and the cobb value.</w:t>
+            </w:r>
+          </w:p>
+        </w:tc>
+      </w:tr>
+      <w:tr>
+        <w:tc>
+          <w:tcPr>
+            <w:tcW w:w="1536" w:type="dxa"/>
+          </w:tcPr>
+          <w:p>
+            <w:pPr>
+              <w:rPr>
+                <w:sz w:val="22"/>
+                <w:szCs w:val="22"/>
+              </w:rPr>
+            </w:pPr>
+            <w:r>
+              <w:rPr>
+                <w:sz w:val="22"/>
+                <w:szCs w:val="22"/>
+              </w:rPr>
+              <w:t>Actors</w:t>
+            </w:r>
+          </w:p>
+        </w:tc>
+        <w:tc>
+          <w:tcPr>
+            <w:tcW w:w="6958" w:type="dxa"/>
+            <w:gridSpan w:val="3"/>
+          </w:tcPr>
+          <w:p>
+            <w:pPr>
+              <w:rPr>
+                <w:sz w:val="22"/>
+                <w:szCs w:val="22"/>
+              </w:rPr>
+            </w:pPr>
+            <w:r>
+              <w:rPr>
+                <w:rFonts w:ascii="Times New Roman" w:eastAsia="SimSun" w:hAnsi="Times New Roman" w:cs="Times New Roman"/>
+                <w:lang w:eastAsia="zh-CN"/>
+              </w:rPr>
+              <w:t>Algorithm</w:t>
+            </w:r>
+          </w:p>
+        </w:tc>
+      </w:tr>
+      <w:tr>
+        <w:tc>
+          <w:tcPr>
+            <w:tcW w:w="1536" w:type="dxa"/>
+          </w:tcPr>
+          <w:p>
+            <w:pPr>
+              <w:rPr>
+                <w:sz w:val="22"/>
+                <w:szCs w:val="22"/>
+              </w:rPr>
+            </w:pPr>
+            <w:r>
+              <w:rPr>
+                <w:sz w:val="22"/>
+                <w:szCs w:val="22"/>
+              </w:rPr>
+              <w:t>Trigger</w:t>
+            </w:r>
+          </w:p>
+        </w:tc>
+        <w:tc>
+          <w:tcPr>
+            <w:tcW w:w="6958" w:type="dxa"/>
+            <w:gridSpan w:val="3"/>
+          </w:tcPr>
+          <w:p>
+            <w:pPr>
+              <w:rPr>
+                <w:sz w:val="22"/>
+                <w:szCs w:val="22"/>
+              </w:rPr>
+            </w:pPr>
+            <w:r>
+              <w:rPr>
+                <w:rFonts w:ascii="Times New Roman" w:eastAsia="SimSun" w:hAnsi="Times New Roman" w:cs="Times New Roman"/>
+                <w:lang w:eastAsia="zh-CN"/>
+              </w:rPr>
+              <w:t>Algorithm raises a request to send diagnosis results</w:t>
+            </w:r>
+          </w:p>
+        </w:tc>
+      </w:tr>
+      <w:tr>
+        <w:tc>
+          <w:tcPr>
+            <w:tcW w:w="1536" w:type="dxa"/>
+          </w:tcPr>
+          <w:p>
+            <w:pPr>
+              <w:rPr>
+                <w:sz w:val="22"/>
+                <w:szCs w:val="22"/>
+              </w:rPr>
+            </w:pPr>
+            <w:r>
+              <w:rPr>
+                <w:sz w:val="22"/>
+                <w:szCs w:val="22"/>
+              </w:rPr>
+              <w:t>Precondition</w:t>
+            </w:r>
+          </w:p>
+        </w:tc>
+        <w:tc>
+          <w:tcPr>
+            <w:tcW w:w="6958" w:type="dxa"/>
+            <w:gridSpan w:val="3"/>
+          </w:tcPr>
+          <w:p>
+            <w:pPr>
+              <w:rPr>
+                <w:sz w:val="22"/>
+                <w:szCs w:val="22"/>
+              </w:rPr>
+            </w:pPr>
+            <w:r>
+              <w:rPr>
+                <w:rFonts w:ascii="Times New Roman" w:eastAsia="SimSun" w:hAnsi="Times New Roman" w:cs="Times New Roman"/>
+                <w:lang w:eastAsia="zh-CN"/>
+              </w:rPr>
+              <w:t xml:space="preserve">Server and algorithm are running </w:t>
+            </w:r>
+          </w:p>
+        </w:tc>
+      </w:tr>
+      <w:tr>
+        <w:tc>
+          <w:tcPr>
+            <w:tcW w:w="1536" w:type="dxa"/>
+          </w:tcPr>
+          <w:p>
+            <w:pPr>
+              <w:rPr>
+                <w:sz w:val="22"/>
+                <w:szCs w:val="22"/>
+              </w:rPr>
+            </w:pPr>
+            <w:r>
+              <w:rPr>
+                <w:sz w:val="22"/>
+                <w:szCs w:val="22"/>
+              </w:rPr>
+              <w:t>Frequency</w:t>
+            </w:r>
+          </w:p>
+        </w:tc>
+        <w:tc>
+          <w:tcPr>
+            <w:tcW w:w="6958" w:type="dxa"/>
+            <w:gridSpan w:val="3"/>
+          </w:tcPr>
+          <w:p>
+            <w:pPr>
+              <w:rPr>
+                <w:sz w:val="22"/>
+                <w:szCs w:val="22"/>
+              </w:rPr>
+            </w:pPr>
+            <w:r>
+              <w:rPr>
+                <w:rFonts w:ascii="Times New Roman" w:eastAsia="SimSun" w:hAnsi="Times New Roman" w:cs="Times New Roman"/>
+                <w:lang w:eastAsia="zh-CN"/>
+              </w:rPr>
+              <w:t>Frequently</w:t>
+            </w:r>
+          </w:p>
+        </w:tc>
+      </w:tr>
+      <w:tr>
+        <w:tc>
+          <w:tcPr>
+            <w:tcW w:w="1536" w:type="dxa"/>
+          </w:tcPr>
+          <w:p>
+            <w:pPr>
+              <w:rPr>
+                <w:sz w:val="22"/>
+                <w:szCs w:val="22"/>
+              </w:rPr>
+            </w:pPr>
+            <w:r>
+              <w:rPr>
+                <w:sz w:val="22"/>
+                <w:szCs w:val="22"/>
+              </w:rPr>
+              <w:t>Postconditions</w:t>
+            </w:r>
+          </w:p>
+        </w:tc>
+        <w:tc>
+          <w:tcPr>
+            <w:tcW w:w="6958" w:type="dxa"/>
+            <w:gridSpan w:val="3"/>
+          </w:tcPr>
+          <w:p>
+            <w:pPr>
+              <w:rPr>
+                <w:sz w:val="22"/>
+                <w:szCs w:val="22"/>
+              </w:rPr>
+            </w:pPr>
+            <w:r>
+              <w:t>Clients and database receive the results.</w:t>
+            </w:r>
+          </w:p>
+        </w:tc>
+      </w:tr>
+      <w:tr>
+        <w:tc>
+          <w:tcPr>
+            <w:tcW w:w="1536" w:type="dxa"/>
+          </w:tcPr>
+          <w:p>
+            <w:pPr>
+              <w:rPr>
+                <w:sz w:val="22"/>
+                <w:szCs w:val="22"/>
+              </w:rPr>
+            </w:pPr>
+            <w:r>
+              <w:rPr>
+                <w:sz w:val="22"/>
+                <w:szCs w:val="22"/>
+              </w:rPr>
+              <w:t>Diagram</w:t>
+            </w:r>
+          </w:p>
+        </w:tc>
+        <w:tc>
+          <w:tcPr>
+            <w:tcW w:w="6958" w:type="dxa"/>
+            <w:gridSpan w:val="3"/>
+          </w:tcPr>
+          <w:p>
+            <w:pPr>
+              <w:rPr>
+                <w:sz w:val="22"/>
+                <w:szCs w:val="22"/>
+              </w:rPr>
+            </w:pPr>
+            <w:r>
+              <w:rPr>
+                <w:noProof/>
+              </w:rPr>
+              <w:drawing>
+                <wp:inline distT="0" distB="0" distL="0" distR="0" wp14:anchorId="06C12AB1" wp14:editId="657754D2">
+                  <wp:extent cx="4335780" cy="1234351"/>
+                  <wp:effectExtent l="0" t="0" r="0" b="4445"/>
+                  <wp:docPr id="7" name="Imagem 7"/>
+                  <wp:cNvGraphicFramePr>
+                    <a:graphicFrameLocks xmlns:a="http://schemas.openxmlformats.org/drawingml/2006/main" noChangeAspect="1"/>
+                  </wp:cNvGraphicFramePr>
+                  <a:graphic xmlns:a="http://schemas.openxmlformats.org/drawingml/2006/main">
+                    <a:graphicData uri="http://schemas.openxmlformats.org/drawingml/2006/picture">
+                      <pic:pic xmlns:pic="http://schemas.openxmlformats.org/drawingml/2006/picture">
+                        <pic:nvPicPr>
+                          <pic:cNvPr id="1" name=""/>
+                          <pic:cNvPicPr/>
+                        </pic:nvPicPr>
+                        <pic:blipFill>
+                          <a:blip r:embed="rId24"/>
+                          <a:stretch>
+                            <a:fillRect/>
+                          </a:stretch>
+                        </pic:blipFill>
+                        <pic:spPr>
+                          <a:xfrm>
+                            <a:off x="0" y="0"/>
+                            <a:ext cx="4363559" cy="1242259"/>
+                          </a:xfrm>
+                          <a:prstGeom prst="rect">
+                            <a:avLst/>
+                          </a:prstGeom>
+                        </pic:spPr>
+                      </pic:pic>
+                    </a:graphicData>
+                  </a:graphic>
+                </wp:inline>
+              </w:drawing>
+            </w:r>
+          </w:p>
+        </w:tc>
+      </w:tr>
+    </w:tbl>
+    <w:p>
+      <w:pPr>
+        <w:rPr>
+          <w:lang w:val="en-US"/>
+        </w:rPr>
+      </w:pPr>
+    </w:p>
+    <w:p>
+      <w:pPr>
+        <w:rPr>
+          <w:lang w:val="en-US"/>
+        </w:rPr>
+      </w:pPr>
+    </w:p>
+    <w:p>
+      <w:pPr>
         <w:rPr>
           <w:sz w:val="26"/>
           <w:szCs w:val="26"/>
@@ -24084,34 +24780,14 @@
         </w:rPr>
         <w:t xml:space="preserve">4. </w:t>
       </w:r>
-      <w:proofErr w:type="spellStart"/>
       <w:r>
         <w:rPr>
           <w:rFonts w:ascii="Helvetica" w:hAnsi="Helvetica" w:cs="Helvetica"/>
           <w:sz w:val="26"/>
           <w:szCs w:val="26"/>
         </w:rPr>
-        <w:t>Behavioral</w:t>
+        <w:t>Behavioral Requeriments</w:t>
       </w:r>
-      <w:proofErr w:type="spellEnd"/>
-      <w:r>
-        <w:rPr>
-          <w:rFonts w:ascii="Helvetica" w:hAnsi="Helvetica" w:cs="Helvetica"/>
-          <w:sz w:val="26"/>
-          <w:szCs w:val="26"/>
-        </w:rPr>
-        <w:t xml:space="preserve"> </w:t>
-      </w:r>
-      <w:proofErr w:type="spellStart"/>
-      <w:r>
-        <w:rPr>
-          <w:rFonts w:ascii="Helvetica" w:hAnsi="Helvetica" w:cs="Helvetica"/>
-          <w:sz w:val="26"/>
-          <w:szCs w:val="26"/>
-        </w:rPr>
-        <w:t>Requeriments</w:t>
-      </w:r>
-      <w:proofErr w:type="spellEnd"/>
       <w:r>
         <w:rPr>
           <w:sz w:val="26"/>
@@ -24373,7 +25049,6 @@
         </w:rPr>
       </w:pPr>
       <w:bookmarkStart w:id="42" w:name="_Toc70376027"/>
-      <w:proofErr w:type="spellStart"/>
       <w:r>
         <w:rPr>
           <w:rFonts w:ascii="Helvetica" w:hAnsi="Helvetica" w:cs="Helvetica"/>
@@ -24382,9 +25057,9 @@
           <w:sz w:val="30"/>
           <w:szCs w:val="30"/>
         </w:rPr>
-        <w:t>Quality</w:t>
+        <w:t>Quality Requirements</w:t>
       </w:r>
-      <w:proofErr w:type="spellEnd"/>
+      <w:bookmarkEnd w:id="42"/>
       <w:r>
         <w:rPr>
           <w:rFonts w:ascii="Helvetica" w:hAnsi="Helvetica" w:cs="Helvetica"/>
@@ -24395,29 +25070,6 @@
         </w:rPr>
         <w:t xml:space="preserve"> </w:t>
       </w:r>
-      <w:proofErr w:type="spellStart"/>
-      <w:r>
-        <w:rPr>
-          <w:rFonts w:ascii="Helvetica" w:hAnsi="Helvetica" w:cs="Helvetica"/>
-          <w:color w:val="111111"/>
-          <w:spacing w:val="-6"/>
-          <w:sz w:val="30"/>
-          <w:szCs w:val="30"/>
-        </w:rPr>
-        <w:t>Requirements</w:t>
-      </w:r>
-      <w:bookmarkEnd w:id="42"/>
-      <w:proofErr w:type="spellEnd"/>
-      <w:r>
-        <w:rPr>
-          <w:rFonts w:ascii="Helvetica" w:hAnsi="Helvetica" w:cs="Helvetica"/>
-          <w:color w:val="111111"/>
-          <w:spacing w:val="-6"/>
-          <w:sz w:val="30"/>
-          <w:szCs w:val="30"/>
-        </w:rPr>
-        <w:t xml:space="preserve"> </w:t>
-      </w:r>
     </w:p>
     <w:p>
       <w:pPr>
@@ -24433,25 +25085,7 @@
           <w:color w:val="111111"/>
           <w:lang w:val="en-US"/>
         </w:rPr>
-        <w:t xml:space="preserve">The application must be competitive with similar applications </w:t>
-      </w:r>
-      <w:proofErr w:type="gramStart"/>
-      <w:r>
-        <w:rPr>
-          <w:rFonts w:ascii="Calibri corpo" w:hAnsi="Calibri corpo" w:cs="Helvetica"/>
-          <w:color w:val="111111"/>
-          <w:lang w:val="en-US"/>
-        </w:rPr>
-        <w:t>in regard to</w:t>
-      </w:r>
-      <w:proofErr w:type="gramEnd"/>
-      <w:r>
-        <w:rPr>
-          <w:rFonts w:ascii="Calibri corpo" w:hAnsi="Calibri corpo" w:cs="Helvetica"/>
-          <w:color w:val="111111"/>
-          <w:lang w:val="en-US"/>
-        </w:rPr>
-        <w:t xml:space="preserve"> performance, reliability, consistency, and scalability</w:t>
+        <w:t>The application must be competitive with similar applications in regard to performance, reliability, consistency, and scalability</w:t>
       </w:r>
       <w:r>
         <w:rPr>
@@ -24543,360 +25177,17 @@
           <w:color w:val="111111"/>
           <w:sz w:val="23"/>
           <w:szCs w:val="23"/>
+          <w:lang w:val="en-US"/>
         </w:rPr>
         <w:t xml:space="preserve">* </w:t>
       </w:r>
-      <w:proofErr w:type="spellStart"/>
       <w:r>
         <w:rPr>
           <w:rFonts w:ascii="Calibri corpo" w:hAnsi="Calibri corpo" w:cs="Helvetica"/>
           <w:color w:val="111111"/>
-        </w:rPr>
-        <w:t>Application</w:t>
-      </w:r>
-      <w:proofErr w:type="spellEnd"/>
-      <w:r>
-        <w:rPr>
-          <w:rFonts w:ascii="Calibri corpo" w:hAnsi="Calibri corpo" w:cs="Helvetica"/>
-          <w:color w:val="111111"/>
-        </w:rPr>
-        <w:t xml:space="preserve"> </w:t>
-      </w:r>
-      <w:proofErr w:type="spellStart"/>
-      <w:r>
-        <w:rPr>
-          <w:rFonts w:ascii="Calibri corpo" w:hAnsi="Calibri corpo" w:cs="Helvetica"/>
-          <w:color w:val="111111"/>
-        </w:rPr>
-        <w:t>should</w:t>
-      </w:r>
-      <w:proofErr w:type="spellEnd"/>
-      <w:r>
-        <w:rPr>
-          <w:rFonts w:ascii="Calibri corpo" w:hAnsi="Calibri corpo" w:cs="Helvetica"/>
-          <w:color w:val="111111"/>
-        </w:rPr>
-        <w:t xml:space="preserve"> </w:t>
-      </w:r>
-      <w:proofErr w:type="spellStart"/>
-      <w:r>
-        <w:rPr>
-          <w:rFonts w:ascii="Calibri corpo" w:hAnsi="Calibri corpo" w:cs="Helvetica"/>
-          <w:color w:val="111111"/>
-        </w:rPr>
-        <w:t>be</w:t>
-      </w:r>
-      <w:proofErr w:type="spellEnd"/>
-      <w:r>
-        <w:rPr>
-          <w:rFonts w:ascii="Calibri corpo" w:hAnsi="Calibri corpo" w:cs="Helvetica"/>
-          <w:color w:val="111111"/>
-        </w:rPr>
-        <w:t xml:space="preserve"> </w:t>
-      </w:r>
-      <w:proofErr w:type="spellStart"/>
-      <w:r>
-        <w:rPr>
-          <w:rFonts w:ascii="Calibri corpo" w:hAnsi="Calibri corpo" w:cs="Helvetica"/>
-          <w:color w:val="111111"/>
-        </w:rPr>
-        <w:t>modularized</w:t>
-      </w:r>
-      <w:proofErr w:type="spellEnd"/>
-      <w:r>
-        <w:rPr>
-          <w:rFonts w:ascii="Calibri corpo" w:hAnsi="Calibri corpo" w:cs="Helvetica"/>
-          <w:color w:val="111111"/>
-        </w:rPr>
-        <w:t xml:space="preserve"> </w:t>
-      </w:r>
-      <w:proofErr w:type="spellStart"/>
-      <w:r>
-        <w:rPr>
-          <w:rFonts w:ascii="Calibri corpo" w:hAnsi="Calibri corpo" w:cs="Helvetica"/>
-          <w:color w:val="111111"/>
-        </w:rPr>
-        <w:t>such</w:t>
-      </w:r>
-      <w:proofErr w:type="spellEnd"/>
-      <w:r>
-        <w:rPr>
-          <w:rFonts w:ascii="Calibri corpo" w:hAnsi="Calibri corpo" w:cs="Helvetica"/>
-          <w:color w:val="111111"/>
-        </w:rPr>
-        <w:t xml:space="preserve"> </w:t>
-      </w:r>
-      <w:proofErr w:type="spellStart"/>
-      <w:r>
-        <w:rPr>
-          <w:rFonts w:ascii="Calibri corpo" w:hAnsi="Calibri corpo" w:cs="Helvetica"/>
-          <w:color w:val="111111"/>
-        </w:rPr>
-        <w:t>that</w:t>
-      </w:r>
-      <w:proofErr w:type="spellEnd"/>
-      <w:r>
-        <w:rPr>
-          <w:rFonts w:ascii="Calibri corpo" w:hAnsi="Calibri corpo" w:cs="Helvetica"/>
-          <w:color w:val="111111"/>
-        </w:rPr>
-        <w:t xml:space="preserve"> </w:t>
-      </w:r>
-      <w:proofErr w:type="spellStart"/>
-      <w:r>
-        <w:rPr>
-          <w:rFonts w:ascii="Calibri corpo" w:hAnsi="Calibri corpo" w:cs="Helvetica"/>
-          <w:color w:val="111111"/>
-        </w:rPr>
-        <w:t>adding</w:t>
-      </w:r>
-      <w:proofErr w:type="spellEnd"/>
-      <w:r>
-        <w:rPr>
-          <w:rFonts w:ascii="Calibri corpo" w:hAnsi="Calibri corpo" w:cs="Helvetica"/>
-          <w:color w:val="111111"/>
-        </w:rPr>
-        <w:t>/</w:t>
-      </w:r>
-      <w:proofErr w:type="spellStart"/>
-      <w:r>
-        <w:rPr>
-          <w:rFonts w:ascii="Calibri corpo" w:hAnsi="Calibri corpo" w:cs="Helvetica"/>
-          <w:color w:val="111111"/>
-        </w:rPr>
-        <w:t>extending</w:t>
-      </w:r>
-      <w:proofErr w:type="spellEnd"/>
-      <w:r>
-        <w:rPr>
-          <w:rFonts w:ascii="Calibri corpo" w:hAnsi="Calibri corpo" w:cs="Helvetica"/>
-          <w:color w:val="111111"/>
-        </w:rPr>
-        <w:t xml:space="preserve"> </w:t>
-      </w:r>
-      <w:proofErr w:type="spellStart"/>
-      <w:r>
-        <w:rPr>
-          <w:rFonts w:ascii="Calibri corpo" w:hAnsi="Calibri corpo" w:cs="Helvetica"/>
-          <w:color w:val="111111"/>
-        </w:rPr>
-        <w:t>features</w:t>
-      </w:r>
-      <w:proofErr w:type="spellEnd"/>
-      <w:r>
-        <w:rPr>
-          <w:rFonts w:ascii="Calibri corpo" w:hAnsi="Calibri corpo" w:cs="Helvetica"/>
-          <w:color w:val="111111"/>
-        </w:rPr>
-        <w:t xml:space="preserve"> </w:t>
-      </w:r>
-      <w:proofErr w:type="spellStart"/>
-      <w:r>
-        <w:rPr>
-          <w:rFonts w:ascii="Calibri corpo" w:hAnsi="Calibri corpo" w:cs="Helvetica"/>
-          <w:color w:val="111111"/>
-        </w:rPr>
-        <w:t>and</w:t>
-      </w:r>
-      <w:proofErr w:type="spellEnd"/>
-      <w:r>
-        <w:rPr>
-          <w:rFonts w:ascii="Calibri corpo" w:hAnsi="Calibri corpo" w:cs="Helvetica"/>
-          <w:color w:val="111111"/>
-        </w:rPr>
-        <w:t xml:space="preserve"> </w:t>
-      </w:r>
-      <w:proofErr w:type="spellStart"/>
-      <w:r>
-        <w:rPr>
-          <w:rFonts w:ascii="Calibri corpo" w:hAnsi="Calibri corpo" w:cs="Helvetica"/>
-          <w:color w:val="111111"/>
-        </w:rPr>
-        <w:t>functions</w:t>
-      </w:r>
-      <w:proofErr w:type="spellEnd"/>
-      <w:r>
-        <w:rPr>
-          <w:rFonts w:ascii="Calibri corpo" w:hAnsi="Calibri corpo" w:cs="Helvetica"/>
-          <w:color w:val="111111"/>
-        </w:rPr>
-        <w:t xml:space="preserve"> </w:t>
-      </w:r>
-      <w:proofErr w:type="spellStart"/>
-      <w:r>
-        <w:rPr>
-          <w:rFonts w:ascii="Calibri corpo" w:hAnsi="Calibri corpo" w:cs="Helvetica"/>
-          <w:color w:val="111111"/>
-        </w:rPr>
-        <w:t>only</w:t>
-      </w:r>
-      <w:proofErr w:type="spellEnd"/>
-      <w:r>
-        <w:rPr>
-          <w:rFonts w:ascii="Calibri corpo" w:hAnsi="Calibri corpo" w:cs="Helvetica"/>
-          <w:color w:val="111111"/>
-        </w:rPr>
-        <w:t xml:space="preserve"> </w:t>
-      </w:r>
-      <w:proofErr w:type="spellStart"/>
-      <w:r>
-        <w:rPr>
-          <w:rFonts w:ascii="Calibri corpo" w:hAnsi="Calibri corpo" w:cs="Helvetica"/>
-          <w:color w:val="111111"/>
-        </w:rPr>
-        <w:t>require</w:t>
-      </w:r>
-      <w:proofErr w:type="spellEnd"/>
-      <w:r>
-        <w:rPr>
-          <w:rFonts w:ascii="Calibri corpo" w:hAnsi="Calibri corpo" w:cs="Helvetica"/>
-          <w:color w:val="111111"/>
-        </w:rPr>
-        <w:t xml:space="preserve"> </w:t>
-      </w:r>
-      <w:proofErr w:type="spellStart"/>
-      <w:r>
-        <w:rPr>
-          <w:rFonts w:ascii="Calibri corpo" w:hAnsi="Calibri corpo" w:cs="Helvetica"/>
-          <w:color w:val="111111"/>
-        </w:rPr>
-        <w:t>changes</w:t>
-      </w:r>
-      <w:proofErr w:type="spellEnd"/>
-      <w:r>
-        <w:rPr>
-          <w:rFonts w:ascii="Calibri corpo" w:hAnsi="Calibri corpo" w:cs="Helvetica"/>
-          <w:color w:val="111111"/>
-        </w:rPr>
-        <w:t xml:space="preserve"> to a single </w:t>
-      </w:r>
-      <w:proofErr w:type="spellStart"/>
-      <w:r>
-        <w:rPr>
-          <w:rFonts w:ascii="Calibri corpo" w:hAnsi="Calibri corpo" w:cs="Helvetica"/>
-          <w:color w:val="111111"/>
-        </w:rPr>
-        <w:t>component</w:t>
-      </w:r>
-      <w:proofErr w:type="spellEnd"/>
-      <w:r>
-        <w:rPr>
-          <w:rFonts w:ascii="Calibri corpo" w:hAnsi="Calibri corpo" w:cs="Helvetica"/>
-          <w:color w:val="111111"/>
-        </w:rPr>
-        <w:t xml:space="preserve"> </w:t>
-      </w:r>
-      <w:proofErr w:type="spellStart"/>
-      <w:r>
-        <w:rPr>
-          <w:rFonts w:ascii="Calibri corpo" w:hAnsi="Calibri corpo" w:cs="Helvetica"/>
-          <w:color w:val="111111"/>
-        </w:rPr>
-        <w:t>and</w:t>
-      </w:r>
-      <w:proofErr w:type="spellEnd"/>
-      <w:r>
-        <w:rPr>
-          <w:rFonts w:ascii="Calibri corpo" w:hAnsi="Calibri corpo" w:cs="Helvetica"/>
-          <w:color w:val="111111"/>
-        </w:rPr>
-        <w:t xml:space="preserve"> </w:t>
-      </w:r>
-      <w:proofErr w:type="spellStart"/>
-      <w:r>
-        <w:rPr>
-          <w:rFonts w:ascii="Calibri corpo" w:hAnsi="Calibri corpo" w:cs="Helvetica"/>
-          <w:color w:val="111111"/>
-        </w:rPr>
-        <w:t>the</w:t>
-      </w:r>
-      <w:proofErr w:type="spellEnd"/>
-      <w:r>
-        <w:rPr>
-          <w:rFonts w:ascii="Calibri corpo" w:hAnsi="Calibri corpo" w:cs="Helvetica"/>
-          <w:color w:val="111111"/>
-        </w:rPr>
-        <w:t xml:space="preserve"> interface </w:t>
-      </w:r>
-      <w:proofErr w:type="spellStart"/>
-      <w:r>
-        <w:rPr>
-          <w:rFonts w:ascii="Calibri corpo" w:hAnsi="Calibri corpo" w:cs="Helvetica"/>
-          <w:color w:val="111111"/>
-        </w:rPr>
-        <w:t>with</w:t>
-      </w:r>
-      <w:proofErr w:type="spellEnd"/>
-      <w:r>
-        <w:rPr>
-          <w:rFonts w:ascii="Calibri corpo" w:hAnsi="Calibri corpo" w:cs="Helvetica"/>
-          <w:color w:val="111111"/>
-        </w:rPr>
-        <w:t xml:space="preserve"> </w:t>
-      </w:r>
-      <w:proofErr w:type="spellStart"/>
-      <w:r>
-        <w:rPr>
-          <w:rFonts w:ascii="Calibri corpo" w:hAnsi="Calibri corpo" w:cs="Helvetica"/>
-          <w:color w:val="111111"/>
-        </w:rPr>
-        <w:t>that</w:t>
-      </w:r>
-      <w:proofErr w:type="spellEnd"/>
-      <w:r>
-        <w:rPr>
-          <w:rFonts w:ascii="Calibri corpo" w:hAnsi="Calibri corpo" w:cs="Helvetica"/>
-          <w:color w:val="111111"/>
-        </w:rPr>
-        <w:t xml:space="preserve"> </w:t>
-      </w:r>
-      <w:proofErr w:type="spellStart"/>
-      <w:r>
-        <w:rPr>
-          <w:rFonts w:ascii="Calibri corpo" w:hAnsi="Calibri corpo" w:cs="Helvetica"/>
-          <w:color w:val="111111"/>
-        </w:rPr>
-        <w:t>component</w:t>
-      </w:r>
-      <w:proofErr w:type="spellEnd"/>
-      <w:r>
-        <w:rPr>
-          <w:rFonts w:ascii="Calibri corpo" w:hAnsi="Calibri corpo" w:cs="Helvetica"/>
-          <w:color w:val="111111"/>
-        </w:rPr>
-        <w:t xml:space="preserve">, </w:t>
-      </w:r>
-      <w:proofErr w:type="spellStart"/>
-      <w:r>
-        <w:rPr>
-          <w:rFonts w:ascii="Calibri corpo" w:hAnsi="Calibri corpo" w:cs="Helvetica"/>
-          <w:color w:val="111111"/>
-        </w:rPr>
-        <w:t>if</w:t>
-      </w:r>
-      <w:proofErr w:type="spellEnd"/>
-      <w:r>
-        <w:rPr>
-          <w:rFonts w:ascii="Calibri corpo" w:hAnsi="Calibri corpo" w:cs="Helvetica"/>
-          <w:color w:val="111111"/>
-        </w:rPr>
-        <w:t xml:space="preserve"> </w:t>
-      </w:r>
-      <w:proofErr w:type="spellStart"/>
-      <w:r>
-        <w:rPr>
-          <w:rFonts w:ascii="Calibri corpo" w:hAnsi="Calibri corpo" w:cs="Helvetica"/>
-          <w:color w:val="111111"/>
-        </w:rPr>
-        <w:t>applicable</w:t>
-      </w:r>
-      <w:proofErr w:type="spellEnd"/>
-      <w:r>
-        <w:rPr>
-          <w:rFonts w:ascii="Calibri corpo" w:hAnsi="Calibri corpo" w:cs="Helvetica"/>
-          <w:color w:val="111111"/>
-        </w:rPr>
-        <w:t>.</w:t>
+          <w:lang w:val="en-US"/>
+        </w:rPr>
+        <w:t>Application should be modularized such that adding/extending features and functions only require changes to a single component and the interface with that component, if applicable.</w:t>
       </w:r>
       <w:r>
         <w:rPr>
@@ -24904,6 +25195,7 @@
           <w:color w:val="111111"/>
           <w:sz w:val="23"/>
           <w:szCs w:val="23"/>
+          <w:lang w:val="en-US"/>
         </w:rPr>
         <w:t xml:space="preserve"> </w:t>
       </w:r>
@@ -24925,7 +25217,6 @@
         </w:rPr>
       </w:pPr>
       <w:bookmarkStart w:id="43" w:name="_Toc70376028"/>
-      <w:proofErr w:type="spellStart"/>
       <w:r>
         <w:rPr>
           <w:rFonts w:ascii="Helvetica" w:hAnsi="Helvetica" w:cs="Helvetica"/>
@@ -24934,247 +25225,37 @@
           <w:sz w:val="30"/>
           <w:szCs w:val="30"/>
         </w:rPr>
-        <w:t>Expected</w:t>
-      </w:r>
-      <w:proofErr w:type="spellEnd"/>
-      <w:r>
-        <w:rPr>
-          <w:rFonts w:ascii="Helvetica" w:hAnsi="Helvetica" w:cs="Helvetica"/>
-          <w:color w:val="111111"/>
-          <w:spacing w:val="-6"/>
-          <w:sz w:val="30"/>
-          <w:szCs w:val="30"/>
-        </w:rPr>
-        <w:t xml:space="preserve"> </w:t>
-      </w:r>
-      <w:proofErr w:type="spellStart"/>
-      <w:r>
-        <w:rPr>
-          <w:rFonts w:ascii="Helvetica" w:hAnsi="Helvetica" w:cs="Helvetica"/>
-          <w:color w:val="111111"/>
-          <w:spacing w:val="-6"/>
-          <w:sz w:val="30"/>
-          <w:szCs w:val="30"/>
-        </w:rPr>
-        <w:t>Subsets</w:t>
+        <w:t>Expected Subsets</w:t>
       </w:r>
       <w:bookmarkEnd w:id="43"/>
-      <w:proofErr w:type="spellEnd"/>
     </w:p>
     <w:p>
       <w:pPr>
         <w:ind w:left="360" w:firstLine="348"/>
-      </w:pPr>
-      <w:proofErr w:type="spellStart"/>
+        <w:rPr>
+          <w:lang w:val="en-US"/>
+        </w:rPr>
+      </w:pPr>
       <w:r>
-        <w:t>Our</w:t>
+        <w:rPr>
+          <w:lang w:val="en-US"/>
+        </w:rPr>
+        <w:t xml:space="preserve">Our server expect that the system have more six other modules, and all together work so that there is no loss of information during requests and responses that exist in the </w:t>
       </w:r>
-      <w:proofErr w:type="spellEnd"/>
       <w:r>
-        <w:t xml:space="preserve"> server </w:t>
-      </w:r>
-      <w:proofErr w:type="spellStart"/>
-      <w:r>
-        <w:t>expect</w:t>
-      </w:r>
-      <w:proofErr w:type="spellEnd"/>
-      <w:r>
-        <w:t xml:space="preserve"> </w:t>
-      </w:r>
-      <w:proofErr w:type="spellStart"/>
-      <w:r>
-        <w:t>that</w:t>
-      </w:r>
-      <w:proofErr w:type="spellEnd"/>
-      <w:r>
-        <w:t xml:space="preserve"> </w:t>
-      </w:r>
-      <w:proofErr w:type="spellStart"/>
-      <w:r>
-        <w:t>the</w:t>
-      </w:r>
-      <w:proofErr w:type="spellEnd"/>
-      <w:r>
-        <w:t xml:space="preserve"> </w:t>
-      </w:r>
-      <w:proofErr w:type="spellStart"/>
-      <w:r>
-        <w:t>system</w:t>
-      </w:r>
-      <w:proofErr w:type="spellEnd"/>
-      <w:r>
-        <w:t xml:space="preserve"> </w:t>
-      </w:r>
-      <w:proofErr w:type="spellStart"/>
-      <w:r>
-        <w:t>have</w:t>
-      </w:r>
-      <w:proofErr w:type="spellEnd"/>
-      <w:r>
-        <w:t xml:space="preserve"> more </w:t>
-      </w:r>
-      <w:proofErr w:type="spellStart"/>
-      <w:r>
-        <w:t>six</w:t>
-      </w:r>
-      <w:proofErr w:type="spellEnd"/>
-      <w:r>
-        <w:t xml:space="preserve"> </w:t>
-      </w:r>
-      <w:proofErr w:type="spellStart"/>
-      <w:r>
-        <w:t>other</w:t>
-      </w:r>
-      <w:proofErr w:type="spellEnd"/>
-      <w:r>
-        <w:t xml:space="preserve"> modules, </w:t>
-      </w:r>
-      <w:proofErr w:type="spellStart"/>
-      <w:r>
-        <w:t>and</w:t>
-      </w:r>
-      <w:proofErr w:type="spellEnd"/>
-      <w:r>
-        <w:t xml:space="preserve"> </w:t>
-      </w:r>
-      <w:proofErr w:type="spellStart"/>
-      <w:r>
-        <w:t>all</w:t>
-      </w:r>
-      <w:proofErr w:type="spellEnd"/>
-      <w:r>
-        <w:t xml:space="preserve"> </w:t>
-      </w:r>
-      <w:proofErr w:type="spellStart"/>
-      <w:r>
-        <w:t>together</w:t>
-      </w:r>
-      <w:proofErr w:type="spellEnd"/>
-      <w:r>
-        <w:t xml:space="preserve"> </w:t>
-      </w:r>
-      <w:proofErr w:type="spellStart"/>
-      <w:r>
-        <w:t>work</w:t>
-      </w:r>
-      <w:proofErr w:type="spellEnd"/>
-      <w:r>
-        <w:t xml:space="preserve"> </w:t>
-      </w:r>
-      <w:proofErr w:type="spellStart"/>
-      <w:r>
-        <w:t>so</w:t>
-      </w:r>
-      <w:proofErr w:type="spellEnd"/>
-      <w:r>
-        <w:t xml:space="preserve"> </w:t>
-      </w:r>
-      <w:proofErr w:type="spellStart"/>
-      <w:r>
-        <w:t>that</w:t>
-      </w:r>
-      <w:proofErr w:type="spellEnd"/>
-      <w:r>
-        <w:t xml:space="preserve"> </w:t>
-      </w:r>
-      <w:proofErr w:type="spellStart"/>
-      <w:r>
-        <w:t>there</w:t>
-      </w:r>
-      <w:proofErr w:type="spellEnd"/>
-      <w:r>
-        <w:t xml:space="preserve"> </w:t>
-      </w:r>
-      <w:proofErr w:type="spellStart"/>
-      <w:r>
-        <w:t>is</w:t>
-      </w:r>
-      <w:proofErr w:type="spellEnd"/>
-      <w:r>
-        <w:t xml:space="preserve"> no </w:t>
-      </w:r>
-      <w:proofErr w:type="spellStart"/>
-      <w:r>
-        <w:t>loss</w:t>
-      </w:r>
-      <w:proofErr w:type="spellEnd"/>
-      <w:r>
-        <w:t xml:space="preserve"> </w:t>
-      </w:r>
-      <w:proofErr w:type="spellStart"/>
-      <w:r>
-        <w:t>of</w:t>
-      </w:r>
-      <w:proofErr w:type="spellEnd"/>
-      <w:r>
-        <w:t xml:space="preserve"> </w:t>
-      </w:r>
-      <w:proofErr w:type="spellStart"/>
-      <w:r>
-        <w:t>information</w:t>
-      </w:r>
-      <w:proofErr w:type="spellEnd"/>
-      <w:r>
-        <w:t xml:space="preserve"> </w:t>
-      </w:r>
-      <w:proofErr w:type="spellStart"/>
-      <w:r>
-        <w:t>during</w:t>
-      </w:r>
-      <w:proofErr w:type="spellEnd"/>
-      <w:r>
-        <w:t xml:space="preserve"> </w:t>
-      </w:r>
-      <w:proofErr w:type="spellStart"/>
-      <w:r>
-        <w:t>requests</w:t>
-      </w:r>
-      <w:proofErr w:type="spellEnd"/>
-      <w:r>
-        <w:t xml:space="preserve"> </w:t>
-      </w:r>
-      <w:proofErr w:type="spellStart"/>
-      <w:r>
-        <w:t>and</w:t>
-      </w:r>
-      <w:proofErr w:type="spellEnd"/>
-      <w:r>
-        <w:t xml:space="preserve"> responses </w:t>
-      </w:r>
-      <w:proofErr w:type="spellStart"/>
-      <w:r>
-        <w:t>that</w:t>
-      </w:r>
-      <w:proofErr w:type="spellEnd"/>
-      <w:r>
-        <w:t xml:space="preserve"> </w:t>
-      </w:r>
-      <w:proofErr w:type="spellStart"/>
-      <w:r>
-        <w:t>exist</w:t>
-      </w:r>
-      <w:proofErr w:type="spellEnd"/>
-      <w:r>
-        <w:t xml:space="preserve"> in </w:t>
-      </w:r>
-      <w:proofErr w:type="spellStart"/>
-      <w:r>
-        <w:t>the</w:t>
-      </w:r>
-      <w:proofErr w:type="spellEnd"/>
-      <w:r>
-        <w:t xml:space="preserve"> </w:t>
-      </w:r>
-      <w:proofErr w:type="spellStart"/>
-      <w:r>
-        <w:t>program</w:t>
-      </w:r>
-      <w:proofErr w:type="spellEnd"/>
-      <w:r>
-        <w:t>.</w:t>
+        <w:rPr>
+          <w:lang w:val="en-US"/>
+        </w:rPr>
+        <w:t>program.</w:t>
       </w:r>
     </w:p>
-    <w:p/>
+    <w:p>
+      <w:pPr>
+        <w:rPr>
+          <w:lang w:val="en-US"/>
+        </w:rPr>
+      </w:pPr>
+    </w:p>
     <w:p>
       <w:pPr>
         <w:pStyle w:val="Ttulo3"/>
@@ -25192,7 +25273,6 @@
         </w:rPr>
       </w:pPr>
       <w:bookmarkStart w:id="44" w:name="_Toc70376029"/>
-      <w:proofErr w:type="spellStart"/>
       <w:r>
         <w:rPr>
           <w:rFonts w:ascii="Helvetica" w:hAnsi="Helvetica" w:cs="Helvetica"/>
@@ -25201,32 +25281,9 @@
           <w:sz w:val="30"/>
           <w:szCs w:val="30"/>
         </w:rPr>
-        <w:t>Expected</w:t>
-      </w:r>
-      <w:proofErr w:type="spellEnd"/>
-      <w:r>
-        <w:rPr>
-          <w:rFonts w:ascii="Helvetica" w:hAnsi="Helvetica" w:cs="Helvetica"/>
-          <w:color w:val="111111"/>
-          <w:spacing w:val="-6"/>
-          <w:sz w:val="30"/>
-          <w:szCs w:val="30"/>
-        </w:rPr>
-        <w:t xml:space="preserve"> </w:t>
-      </w:r>
-      <w:proofErr w:type="spellStart"/>
-      <w:r>
-        <w:rPr>
-          <w:rFonts w:ascii="Helvetica" w:hAnsi="Helvetica" w:cs="Helvetica"/>
-          <w:color w:val="111111"/>
-          <w:spacing w:val="-6"/>
-          <w:sz w:val="30"/>
-          <w:szCs w:val="30"/>
-        </w:rPr>
-        <w:t>Changes</w:t>
+        <w:t>Expected Changes</w:t>
       </w:r>
       <w:bookmarkEnd w:id="44"/>
-      <w:proofErr w:type="spellEnd"/>
     </w:p>
     <w:p>
       <w:pPr>
@@ -25238,7 +25295,6 @@
           <w:u w:val="single"/>
         </w:rPr>
       </w:pPr>
-      <w:proofErr w:type="spellStart"/>
       <w:r>
         <w:rPr>
           <w:rFonts w:ascii="Helvetica" w:hAnsi="Helvetica" w:cs="Helvetica"/>
@@ -25247,40 +25303,7 @@
           <w:szCs w:val="23"/>
           <w:u w:val="single"/>
         </w:rPr>
-        <w:t>Features</w:t>
-      </w:r>
-      <w:proofErr w:type="spellEnd"/>
-      <w:r>
-        <w:rPr>
-          <w:rFonts w:ascii="Helvetica" w:hAnsi="Helvetica" w:cs="Helvetica"/>
-          <w:color w:val="111111"/>
-          <w:sz w:val="23"/>
-          <w:szCs w:val="23"/>
-          <w:u w:val="single"/>
-        </w:rPr>
-        <w:t xml:space="preserve"> to </w:t>
-      </w:r>
-      <w:proofErr w:type="spellStart"/>
-      <w:r>
-        <w:rPr>
-          <w:rFonts w:ascii="Helvetica" w:hAnsi="Helvetica" w:cs="Helvetica"/>
-          <w:color w:val="111111"/>
-          <w:sz w:val="23"/>
-          <w:szCs w:val="23"/>
-          <w:u w:val="single"/>
-        </w:rPr>
-        <w:t>Add</w:t>
-      </w:r>
-      <w:proofErr w:type="spellEnd"/>
-      <w:r>
-        <w:rPr>
-          <w:rFonts w:ascii="Helvetica" w:hAnsi="Helvetica" w:cs="Helvetica"/>
-          <w:color w:val="111111"/>
-          <w:sz w:val="23"/>
-          <w:szCs w:val="23"/>
-          <w:u w:val="single"/>
-        </w:rPr>
-        <w:t>:</w:t>
+        <w:t>Features to Add:</w:t>
       </w:r>
     </w:p>
     <w:p>
@@ -25323,13 +25346,8 @@
         </w:numPr>
       </w:pPr>
       <w:r>
-        <w:t xml:space="preserve">Function to search a contact writing his </w:t>
+        <w:t>Function to search a contact writing his name;</w:t>
       </w:r>
-      <w:proofErr w:type="gramStart"/>
-      <w:r>
-        <w:t>name;</w:t>
-      </w:r>
-      <w:proofErr w:type="gramEnd"/>
     </w:p>
     <w:p>
       <w:pPr>
@@ -25340,13 +25358,8 @@
         </w:numPr>
       </w:pPr>
       <w:r>
-        <w:t xml:space="preserve">Additional data for </w:t>
+        <w:t>Additional data for customers;</w:t>
       </w:r>
-      <w:proofErr w:type="gramStart"/>
-      <w:r>
-        <w:t>customers;</w:t>
-      </w:r>
-      <w:proofErr w:type="gramEnd"/>
     </w:p>
     <w:p>
       <w:pPr>
@@ -25357,13 +25370,9 @@
         </w:numPr>
       </w:pPr>
       <w:r>
-        <w:t xml:space="preserve">Needing possibility of new tables in databases for storing </w:t>
+        <w:lastRenderedPageBreak/>
+        <w:t>Needing possibility of new tables in databases for storing data;</w:t>
       </w:r>
-      <w:proofErr w:type="gramStart"/>
-      <w:r>
-        <w:t>data;</w:t>
-      </w:r>
-      <w:proofErr w:type="gramEnd"/>
     </w:p>
     <w:p>
       <w:pPr>
@@ -25399,6 +25408,9 @@
     <w:p>
       <w:pPr>
         <w:ind w:left="1416" w:hanging="1416"/>
+        <w:rPr>
+          <w:lang w:val="en-US"/>
+        </w:rPr>
       </w:pPr>
     </w:p>
     <w:p>
@@ -25454,7 +25466,7 @@
 </file>
 
 <file path=word/numbering.xml><?xml version="1.0" encoding="utf-8"?>
-<w:numbering xmlns:wpc="http://schemas.microsoft.com/office/word/2010/wordprocessingCanvas" xmlns:cx="http://schemas.microsoft.com/office/drawing/2014/chartex" xmlns:cx1="http://schemas.microsoft.com/office/drawing/2015/9/8/chartex" xmlns:cx2="http://schemas.microsoft.com/office/drawing/2015/10/21/chartex" xmlns:cx3="http://schemas.microsoft.com/office/drawing/2016/5/9/chartex" xmlns:cx4="http://schemas.microsoft.com/office/drawing/2016/5/10/chartex" xmlns:cx5="http://schemas.microsoft.com/office/drawing/2016/5/11/chartex" xmlns:cx6="http://schemas.microsoft.com/office/drawing/2016/5/12/chartex" xmlns:cx7="http://schemas.microsoft.com/office/drawing/2016/5/13/chartex" xmlns:cx8="http://schemas.microsoft.com/office/drawing/2016/5/14/chartex" xmlns:mc="http://schemas.openxmlformats.org/markup-compatibility/2006" xmlns:aink="http://schemas.microsoft.com/office/drawing/2016/ink" xmlns:am3d="http://schemas.microsoft.com/office/drawing/2017/model3d" xmlns:o="urn:schemas-microsoft-com:office:office" xmlns:r="http://schemas.openxmlformats.org/officeDocument/2006/relationships" xmlns:m="http://schemas.openxmlformats.org/officeDocument/2006/math" xmlns:v="urn:schemas-microsoft-com:vml" xmlns:wp14="http://schemas.microsoft.com/office/word/2010/wordprocessingDrawing" xmlns:wp="http://schemas.openxmlformats.org/drawingml/2006/wordprocessingDrawing" xmlns:w10="urn:schemas-microsoft-com:office:word" xmlns:w="http://schemas.openxmlformats.org/wordprocessingml/2006/main" xmlns:w14="http://schemas.microsoft.com/office/word/2010/wordml" xmlns:w15="http://schemas.microsoft.com/office/word/2012/wordml" xmlns:w16cex="http://schemas.microsoft.com/office/word/2018/wordml/cex" xmlns:w16cid="http://schemas.microsoft.com/office/word/2016/wordml/cid" xmlns:w16="http://schemas.microsoft.com/office/word/2018/wordml" xmlns:w16se="http://schemas.microsoft.com/office/word/2015/wordml/symex" xmlns:wpg="http://schemas.microsoft.com/office/word/2010/wordprocessingGroup" xmlns:wpi="http://schemas.microsoft.com/office/word/2010/wordprocessingInk" xmlns:wne="http://schemas.microsoft.com/office/word/2006/wordml" xmlns:wps="http://schemas.microsoft.com/office/word/2010/wordprocessingShape" mc:Ignorable="w14 w15 w16se w16cid w16 w16cex wp14">
+<w:numbering xmlns:wpc="http://schemas.microsoft.com/office/word/2010/wordprocessingCanvas" xmlns:cx="http://schemas.microsoft.com/office/drawing/2014/chartex" xmlns:cx1="http://schemas.microsoft.com/office/drawing/2015/9/8/chartex" xmlns:cx2="http://schemas.microsoft.com/office/drawing/2015/10/21/chartex" xmlns:cx3="http://schemas.microsoft.com/office/drawing/2016/5/9/chartex" xmlns:cx4="http://schemas.microsoft.com/office/drawing/2016/5/10/chartex" xmlns:cx5="http://schemas.microsoft.com/office/drawing/2016/5/11/chartex" xmlns:cx6="http://schemas.microsoft.com/office/drawing/2016/5/12/chartex" xmlns:cx7="http://schemas.microsoft.com/office/drawing/2016/5/13/chartex" xmlns:cx8="http://schemas.microsoft.com/office/drawing/2016/5/14/chartex" xmlns:mc="http://schemas.openxmlformats.org/markup-compatibility/2006" xmlns:aink="http://schemas.microsoft.com/office/drawing/2016/ink" xmlns:am3d="http://schemas.microsoft.com/office/drawing/2017/model3d" xmlns:o="urn:schemas-microsoft-com:office:office" xmlns:r="http://schemas.openxmlformats.org/officeDocument/2006/relationships" xmlns:m="http://schemas.openxmlformats.org/officeDocument/2006/math" xmlns:v="urn:schemas-microsoft-com:vml" xmlns:wp14="http://schemas.microsoft.com/office/word/2010/wordprocessingDrawing" xmlns:wp="http://schemas.openxmlformats.org/drawingml/2006/wordprocessingDrawing" xmlns:w10="urn:schemas-microsoft-com:office:word" xmlns:w="http://schemas.openxmlformats.org/wordprocessingml/2006/main" xmlns:w14="http://schemas.microsoft.com/office/word/2010/wordml" xmlns:w15="http://schemas.microsoft.com/office/word/2012/wordml" xmlns:w16cex="http://schemas.microsoft.com/office/word/2018/wordml/cex" xmlns:w16cid="http://schemas.microsoft.com/office/word/2016/wordml/cid" xmlns:w16="http://schemas.microsoft.com/office/word/2018/wordml" xmlns:w16sdtdh="http://schemas.microsoft.com/office/word/2020/wordml/sdtdatahash" xmlns:w16se="http://schemas.microsoft.com/office/word/2015/wordml/symex" xmlns:wpg="http://schemas.microsoft.com/office/word/2010/wordprocessingGroup" xmlns:wpi="http://schemas.microsoft.com/office/word/2010/wordprocessingInk" xmlns:wne="http://schemas.microsoft.com/office/word/2006/wordml" xmlns:wps="http://schemas.microsoft.com/office/word/2010/wordprocessingShape" mc:Ignorable="w14 w15 w16se w16cid w16 w16cex w16sdtdh wp14">
   <w:abstractNum w:abstractNumId="0" w15:restartNumberingAfterBreak="0">
     <w:nsid w:val="091C2317"/>
     <w:multiLevelType w:val="hybridMultilevel"/>
@@ -29037,7 +29049,7 @@
 </file>
 
 <file path=word/styles.xml><?xml version="1.0" encoding="utf-8"?>
-<w:styles xmlns:mc="http://schemas.openxmlformats.org/markup-compatibility/2006" xmlns:r="http://schemas.openxmlformats.org/officeDocument/2006/relationships" xmlns:w="http://schemas.openxmlformats.org/wordprocessingml/2006/main" xmlns:w14="http://schemas.microsoft.com/office/word/2010/wordml" xmlns:w15="http://schemas.microsoft.com/office/word/2012/wordml" xmlns:w16cex="http://schemas.microsoft.com/office/word/2018/wordml/cex" xmlns:w16cid="http://schemas.microsoft.com/office/word/2016/wordml/cid" xmlns:w16="http://schemas.microsoft.com/office/word/2018/wordml" xmlns:w16se="http://schemas.microsoft.com/office/word/2015/wordml/symex" mc:Ignorable="w14 w15 w16se w16cid w16 w16cex">
+<w:styles xmlns:mc="http://schemas.openxmlformats.org/markup-compatibility/2006" xmlns:r="http://schemas.openxmlformats.org/officeDocument/2006/relationships" xmlns:w="http://schemas.openxmlformats.org/wordprocessingml/2006/main" xmlns:w14="http://schemas.microsoft.com/office/word/2010/wordml" xmlns:w15="http://schemas.microsoft.com/office/word/2012/wordml" xmlns:w16cex="http://schemas.microsoft.com/office/word/2018/wordml/cex" xmlns:w16cid="http://schemas.microsoft.com/office/word/2016/wordml/cid" xmlns:w16="http://schemas.microsoft.com/office/word/2018/wordml" xmlns:w16sdtdh="http://schemas.microsoft.com/office/word/2020/wordml/sdtdatahash" xmlns:w16se="http://schemas.microsoft.com/office/word/2015/wordml/symex" mc:Ignorable="w14 w15 w16se w16cid w16 w16cex w16sdtdh">
   <w:docDefaults>
     <w:rPrDefault>
       <w:rPr>

</xml_diff>